<commit_message>
Dokonczenie harmonogramu i opisu projektu
</commit_message>
<xml_diff>
--- a/Harmonogram.docx
+++ b/Harmonogram.docx
@@ -4,7 +4,15 @@
   <w:body>
     <w:p>
       <w:r>
-        <w:t>Agata Chucherko – Projekt II – Harmonogram</w:t>
+        <w:t>Agata Chucherko, Inzynieria Obliczeniowa, rok IV</w:t>
+      </w:r>
+    </w:p>
+    <w:p>
+      <w:r>
+        <w:t>Projekt II – Harmonogram</w:t>
+      </w:r>
+      <w:r>
+        <w:t xml:space="preserve"> – Kwiaciarnia online</w:t>
       </w:r>
     </w:p>
     <w:tbl>
@@ -51,8 +59,10 @@
               <w:jc w:val="center"/>
             </w:pPr>
             <w:r>
-              <w:t>Temat</w:t>
-            </w:r>
+              <w:t>Realizowane punkty</w:t>
+            </w:r>
+            <w:bookmarkStart w:id="0" w:name="_GoBack"/>
+            <w:bookmarkEnd w:id="0"/>
           </w:p>
         </w:tc>
       </w:tr>
@@ -131,7 +141,10 @@
               <w:t>3.</w:t>
             </w:r>
             <w:r>
-              <w:t xml:space="preserve"> Zapoznanie sie z frameworkiem Symfony PHP MVC</w:t>
+              <w:t xml:space="preserve"> </w:t>
+            </w:r>
+            <w:r>
+              <w:t>Stworzenie bazy danych i pierwszych tabel.</w:t>
             </w:r>
           </w:p>
           <w:p>
@@ -180,10 +193,16 @@
             <w:r>
               <w:t xml:space="preserve"> </w:t>
             </w:r>
+            <w:r>
+              <w:t>Stworzenie panelu logowania.</w:t>
+            </w:r>
           </w:p>
           <w:p>
             <w:r>
               <w:t>6.</w:t>
+            </w:r>
+            <w:r>
+              <w:t xml:space="preserve"> Ogolny zarys wygladu aplikacji.</w:t>
             </w:r>
           </w:p>
         </w:tc>
@@ -221,10 +240,19 @@
             <w:r>
               <w:t>7.</w:t>
             </w:r>
+            <w:r>
+              <w:t xml:space="preserve"> Dodawanie kwiatow i przeglad dostepnych kwiatow.</w:t>
+            </w:r>
           </w:p>
           <w:p>
             <w:r>
               <w:t>8.</w:t>
+            </w:r>
+            <w:r>
+              <w:t xml:space="preserve"> </w:t>
+            </w:r>
+            <w:r>
+              <w:t>Dodawanie nowych sprzedawcow przed aministratora.</w:t>
             </w:r>
           </w:p>
         </w:tc>
@@ -249,8 +277,6 @@
             <w:pPr>
               <w:jc w:val="center"/>
             </w:pPr>
-            <w:bookmarkStart w:id="0" w:name="_GoBack"/>
-            <w:bookmarkEnd w:id="0"/>
           </w:p>
         </w:tc>
         <w:tc>
@@ -261,10 +287,19 @@
             <w:r>
               <w:t>9.</w:t>
             </w:r>
-          </w:p>
-          <w:p>
-            <w:r>
-              <w:t>10.</w:t>
+            <w:r>
+              <w:t xml:space="preserve"> </w:t>
+            </w:r>
+            <w:r>
+              <w:t>Dodawanie nowych klientow.</w:t>
+            </w:r>
+          </w:p>
+          <w:p>
+            <w:r>
+              <w:t>10</w:t>
+            </w:r>
+            <w:r>
+              <w:t>. Wyglad panelu klienta.</w:t>
             </w:r>
           </w:p>
         </w:tc>
@@ -299,10 +334,16 @@
             <w:r>
               <w:t>11.</w:t>
             </w:r>
+            <w:r>
+              <w:t xml:space="preserve"> Realizacja nowego zamowienia.</w:t>
+            </w:r>
           </w:p>
           <w:p>
             <w:r>
               <w:t>12.</w:t>
+            </w:r>
+            <w:r>
+              <w:t xml:space="preserve"> Mozliwosc realizacji zamowienia w punkcie sprzedazy, bez rejestracji. </w:t>
             </w:r>
           </w:p>
         </w:tc>
@@ -337,10 +378,19 @@
             <w:r>
               <w:t>13.</w:t>
             </w:r>
+            <w:r>
+              <w:t xml:space="preserve"> </w:t>
+            </w:r>
+            <w:r>
+              <w:t>Sprawdzanie stanu kasy.</w:t>
+            </w:r>
           </w:p>
           <w:p>
             <w:r>
               <w:t>14.</w:t>
+            </w:r>
+            <w:r>
+              <w:t xml:space="preserve"> Rachunki</w:t>
             </w:r>
           </w:p>
         </w:tc>
@@ -375,10 +425,19 @@
             <w:r>
               <w:t>15.</w:t>
             </w:r>
+            <w:r>
+              <w:t xml:space="preserve"> Modul powiadamiania administratora o czekajacych do wysylki zamowien</w:t>
+            </w:r>
           </w:p>
           <w:p>
             <w:r>
               <w:t>16.</w:t>
+            </w:r>
+            <w:r>
+              <w:t xml:space="preserve"> </w:t>
+            </w:r>
+            <w:r>
+              <w:t>Rabaty</w:t>
             </w:r>
           </w:p>
         </w:tc>

</xml_diff>

<commit_message>
Poprawki w harmonogramie i opisie
</commit_message>
<xml_diff>
--- a/Harmonogram.docx
+++ b/Harmonogram.docx
@@ -61,8 +61,6 @@
             <w:r>
               <w:t>Realizowane punkty</w:t>
             </w:r>
-            <w:bookmarkStart w:id="0" w:name="_GoBack"/>
-            <w:bookmarkEnd w:id="0"/>
           </w:p>
         </w:tc>
       </w:tr>
@@ -249,10 +247,7 @@
               <w:t>8.</w:t>
             </w:r>
             <w:r>
-              <w:t xml:space="preserve"> </w:t>
-            </w:r>
-            <w:r>
-              <w:t>Dodawanie nowych sprzedawcow przed aministratora.</w:t>
+              <w:t xml:space="preserve"> Dodawanie nowych sprzedawcow przed aministratora.</w:t>
             </w:r>
           </w:p>
         </w:tc>
@@ -288,10 +283,10 @@
               <w:t>9.</w:t>
             </w:r>
             <w:r>
-              <w:t xml:space="preserve"> </w:t>
-            </w:r>
-            <w:r>
-              <w:t>Dodawanie nowych klientow.</w:t>
+              <w:t xml:space="preserve"> Dodawanie nowych klientow.</w:t>
+            </w:r>
+            <w:r>
+              <w:t xml:space="preserve"> Panel administracyjny – kontrola klietow.</w:t>
             </w:r>
           </w:p>
           <w:p>
@@ -335,7 +330,13 @@
               <w:t>11.</w:t>
             </w:r>
             <w:r>
-              <w:t xml:space="preserve"> Realizacja nowego zamowienia.</w:t>
+              <w:t xml:space="preserve"> Realizacja nowego zamowienia</w:t>
+            </w:r>
+            <w:r>
+              <w:t xml:space="preserve"> i powiadomienie o czekajacym zamowieniu administatora</w:t>
+            </w:r>
+            <w:r>
+              <w:t>.</w:t>
             </w:r>
           </w:p>
           <w:p>
@@ -382,7 +383,18 @@
               <w:t xml:space="preserve"> </w:t>
             </w:r>
             <w:r>
-              <w:t>Sprawdzanie stanu kasy.</w:t>
+              <w:t>Sprawdzanie stanu kasy i stanu m</w:t>
+            </w:r>
+            <w:r>
+              <w:t>agazyn</w:t>
+            </w:r>
+            <w:r>
+              <w:t>u</w:t>
+            </w:r>
+            <w:bookmarkStart w:id="0" w:name="_GoBack"/>
+            <w:bookmarkEnd w:id="0"/>
+            <w:r>
+              <w:t xml:space="preserve">. </w:t>
             </w:r>
           </w:p>
           <w:p>
@@ -434,10 +446,7 @@
               <w:t>16.</w:t>
             </w:r>
             <w:r>
-              <w:t xml:space="preserve"> </w:t>
-            </w:r>
-            <w:r>
-              <w:t>Rabaty</w:t>
+              <w:t xml:space="preserve"> Rabaty</w:t>
             </w:r>
           </w:p>
         </w:tc>

</xml_diff>

<commit_message>
Drobne zmiany w kodzie
</commit_message>
<xml_diff>
--- a/Harmonogram.docx
+++ b/Harmonogram.docx
@@ -142,7 +142,13 @@
               <w:t xml:space="preserve"> </w:t>
             </w:r>
             <w:r>
-              <w:t>Stworzenie bazy danych i pierwszych tabel.</w:t>
+              <w:t xml:space="preserve">Stworzenie </w:t>
+            </w:r>
+            <w:r>
+              <w:t>bazy danych i podstawowych</w:t>
+            </w:r>
+            <w:r>
+              <w:t xml:space="preserve"> tabel.</w:t>
             </w:r>
           </w:p>
           <w:p>
@@ -150,7 +156,12 @@
               <w:t>4.</w:t>
             </w:r>
             <w:r>
-              <w:t xml:space="preserve"> Stworzenie pierwszych klas</w:t>
+              <w:t xml:space="preserve"> Stworzenie podstawowych</w:t>
+            </w:r>
+            <w:bookmarkStart w:id="0" w:name="_GoBack"/>
+            <w:bookmarkEnd w:id="0"/>
+            <w:r>
+              <w:t xml:space="preserve"> klas</w:t>
             </w:r>
           </w:p>
         </w:tc>
@@ -391,8 +402,6 @@
             <w:r>
               <w:t>u</w:t>
             </w:r>
-            <w:bookmarkStart w:id="0" w:name="_GoBack"/>
-            <w:bookmarkEnd w:id="0"/>
             <w:r>
               <w:t xml:space="preserve">. </w:t>
             </w:r>

</xml_diff>